<commit_message>
[Convenios] cambios solicitados a resolucion de programa 2023
</commit_message>
<xml_diff>
--- a/public/word-template/resolucionprogram2023.docx
+++ b/public/word-template/resolucionprogram2023.docx
@@ -33,27 +33,7 @@
           <w:sz w:val="20"/>
           <w:szCs w:val="20"/>
         </w:rPr>
-        <w:t xml:space="preserve">RESOLUCIÓN EXENTA </w:t>
-      </w:r>
-      <w:proofErr w:type="spellStart"/>
-      <w:r>
-        <w:rPr>
-          <w:rFonts w:cstheme="minorHAnsi"/>
-          <w:b/>
-          <w:sz w:val="20"/>
-          <w:szCs w:val="20"/>
-        </w:rPr>
-        <w:t>N°</w:t>
-      </w:r>
-      <w:proofErr w:type="spellEnd"/>
-      <w:r>
-        <w:rPr>
-          <w:rFonts w:cstheme="minorHAnsi"/>
-          <w:b/>
-          <w:sz w:val="20"/>
-          <w:szCs w:val="20"/>
-        </w:rPr>
-        <w:t xml:space="preserve"> ____________________/</w:t>
+        <w:t>RESOLUCIÓN EXENTA N° ____________________/</w:t>
       </w:r>
     </w:p>
     <w:p>
@@ -275,118 +255,182 @@
           <w:w w:val="90"/>
           <w:highlight w:val="green"/>
         </w:rPr>
-        <w:t>${</w:t>
-      </w:r>
-      <w:proofErr w:type="spellStart"/>
+        <w:t>${directorDecreto}</w:t>
+      </w:r>
+      <w:r>
+        <w:rPr>
+          <w:rFonts w:ascii="Calibri" w:hAnsi="Calibri" w:cs="Calibri"/>
+          <w:w w:val="90"/>
+        </w:rPr>
+        <w:t xml:space="preserve">; </w:t>
+      </w:r>
+      <w:r>
+        <w:rPr>
+          <w:rFonts w:ascii="Calibri" w:eastAsia="Calibri" w:hAnsi="Calibri" w:cs="Calibri"/>
+          <w:w w:val="90"/>
+        </w:rPr>
+        <w:t>lo dispuesto en el artículo 55 bis, 56 y 57 inciso segundo de la Ley N</w:t>
+      </w:r>
+      <w:r>
+        <w:rPr>
+          <w:rFonts w:cstheme="minorHAnsi"/>
+          <w:color w:val="000000" w:themeColor="text1"/>
+          <w:w w:val="90"/>
+        </w:rPr>
+        <w:t>º</w:t>
+      </w:r>
+      <w:r>
+        <w:rPr>
+          <w:rFonts w:ascii="Calibri" w:eastAsia="Calibri" w:hAnsi="Calibri" w:cs="Calibri"/>
+          <w:w w:val="90"/>
+        </w:rPr>
+        <w:t>19.378; artículo 6 del Decreto Supremo N</w:t>
+      </w:r>
+      <w:r>
+        <w:rPr>
+          <w:rFonts w:cstheme="minorHAnsi"/>
+          <w:color w:val="000000" w:themeColor="text1"/>
+          <w:w w:val="90"/>
+        </w:rPr>
+        <w:t>º</w:t>
+      </w:r>
+      <w:r>
+        <w:rPr>
+          <w:rFonts w:ascii="Calibri" w:eastAsia="Calibri" w:hAnsi="Calibri" w:cs="Calibri"/>
+          <w:w w:val="90"/>
+        </w:rPr>
+        <w:t>118 del 2007, del Ministerio de Salud;</w:t>
+      </w:r>
+      <w:r>
+        <w:rPr>
+          <w:rFonts w:ascii="Calibri" w:eastAsia="Calibri" w:hAnsi="Calibri" w:cs="Calibri"/>
+          <w:w w:val="90"/>
+        </w:rPr>
+        <w:t xml:space="preserve"> </w:t>
+      </w:r>
+      <w:r>
+        <w:rPr>
+          <w:rFonts w:ascii="Calibri" w:hAnsi="Calibri" w:cs="Calibri"/>
+          <w:w w:val="90"/>
+        </w:rPr>
+        <w:t xml:space="preserve">Resolución Exenta </w:t>
+      </w:r>
+      <w:r>
+        <w:rPr>
+          <w:rFonts w:ascii="Calibri" w:hAnsi="Calibri" w:cs="Calibri"/>
+          <w:w w:val="90"/>
+        </w:rPr>
+        <w:t>N°</w:t>
+      </w:r>
       <w:r>
         <w:rPr>
           <w:rFonts w:ascii="Calibri" w:hAnsi="Calibri" w:cs="Calibri"/>
           <w:w w:val="90"/>
           <w:highlight w:val="green"/>
         </w:rPr>
-        <w:t>directorDecreto</w:t>
-      </w:r>
-      <w:proofErr w:type="spellEnd"/>
+        <w:t>${numResolucion}</w:t>
+      </w:r>
       <w:r>
         <w:rPr>
           <w:rFonts w:ascii="Calibri" w:hAnsi="Calibri" w:cs="Calibri"/>
           <w:w w:val="90"/>
           <w:highlight w:val="green"/>
         </w:rPr>
-        <w:t>}</w:t>
-      </w:r>
-      <w:r>
-        <w:rPr>
-          <w:rFonts w:ascii="Calibri" w:hAnsi="Calibri" w:cs="Calibri"/>
-          <w:w w:val="90"/>
-        </w:rPr>
-        <w:t xml:space="preserve">; </w:t>
-      </w:r>
-      <w:r>
-        <w:rPr>
-          <w:rFonts w:ascii="Calibri" w:eastAsia="Calibri" w:hAnsi="Calibri" w:cs="Calibri"/>
-          <w:w w:val="90"/>
-        </w:rPr>
-        <w:t>lo dispuesto en el artículo 55 bis, 56 y 57 inciso segundo de la Ley N</w:t>
-      </w:r>
-      <w:r>
-        <w:rPr>
-          <w:rFonts w:cstheme="minorHAnsi"/>
-          <w:color w:val="000000" w:themeColor="text1"/>
-          <w:w w:val="90"/>
-        </w:rPr>
-        <w:t>º</w:t>
-      </w:r>
-      <w:r>
-        <w:rPr>
-          <w:rFonts w:ascii="Calibri" w:eastAsia="Calibri" w:hAnsi="Calibri" w:cs="Calibri"/>
-          <w:w w:val="90"/>
-        </w:rPr>
-        <w:t>19.378; artículo 6 del Decreto Supremo N</w:t>
-      </w:r>
-      <w:r>
-        <w:rPr>
-          <w:rFonts w:cstheme="minorHAnsi"/>
-          <w:color w:val="000000" w:themeColor="text1"/>
-          <w:w w:val="90"/>
-        </w:rPr>
-        <w:t>º</w:t>
-      </w:r>
-      <w:r>
-        <w:rPr>
-          <w:rFonts w:ascii="Calibri" w:eastAsia="Calibri" w:hAnsi="Calibri" w:cs="Calibri"/>
-          <w:w w:val="90"/>
-        </w:rPr>
-        <w:t>118 del 2007, del Ministerio de Salud;</w:t>
-      </w:r>
-      <w:r>
-        <w:rPr>
-          <w:rFonts w:ascii="Calibri" w:eastAsia="Calibri" w:hAnsi="Calibri" w:cs="Calibri"/>
-          <w:w w:val="90"/>
-        </w:rPr>
-        <w:t xml:space="preserve"> </w:t>
-      </w:r>
-      <w:r>
-        <w:rPr>
-          <w:rFonts w:ascii="Calibri" w:hAnsi="Calibri" w:cs="Calibri"/>
-          <w:w w:val="90"/>
-        </w:rPr>
-        <w:t xml:space="preserve">Resolución Exenta </w:t>
-      </w:r>
-      <w:proofErr w:type="spellStart"/>
-      <w:r>
-        <w:rPr>
-          <w:rFonts w:ascii="Calibri" w:hAnsi="Calibri" w:cs="Calibri"/>
-          <w:w w:val="90"/>
-        </w:rPr>
-        <w:t>N°</w:t>
-      </w:r>
-      <w:proofErr w:type="spellEnd"/>
+        <w:t>/</w:t>
+      </w:r>
       <w:r>
         <w:rPr>
           <w:rFonts w:ascii="Calibri" w:hAnsi="Calibri" w:cs="Calibri"/>
           <w:w w:val="90"/>
           <w:highlight w:val="green"/>
         </w:rPr>
-        <w:t>${</w:t>
-      </w:r>
-      <w:proofErr w:type="spellStart"/>
+        <w:t>${yearResolucion}</w:t>
+      </w:r>
+      <w:r>
+        <w:rPr>
+          <w:rFonts w:ascii="Calibri" w:hAnsi="Calibri" w:cs="Calibri"/>
+          <w:w w:val="90"/>
+        </w:rPr>
+        <w:t xml:space="preserve">, </w:t>
+      </w:r>
+      <w:r>
+        <w:rPr>
+          <w:rFonts w:ascii="Calibri" w:hAnsi="Calibri" w:cs="Calibri"/>
+          <w:w w:val="90"/>
+        </w:rPr>
+        <w:t>del Ministerio de Salud, que apr</w:t>
+      </w:r>
+      <w:r>
+        <w:rPr>
+          <w:rFonts w:ascii="Calibri" w:hAnsi="Calibri" w:cs="Calibri"/>
+          <w:w w:val="90"/>
+        </w:rPr>
+        <w:t>obó el</w:t>
+      </w:r>
+      <w:r>
+        <w:rPr>
+          <w:rFonts w:ascii="Calibri" w:hAnsi="Calibri" w:cs="Calibri"/>
+          <w:w w:val="90"/>
+        </w:rPr>
+        <w:t xml:space="preserve"> </w:t>
+      </w:r>
+      <w:r>
+        <w:rPr>
+          <w:rFonts w:ascii="Calibri" w:hAnsi="Calibri" w:cs="Calibri"/>
+          <w:w w:val="90"/>
+        </w:rPr>
+        <w:t>P</w:t>
+      </w:r>
+      <w:r>
+        <w:rPr>
+          <w:rFonts w:ascii="Calibri" w:hAnsi="Calibri" w:cs="Calibri"/>
+          <w:w w:val="90"/>
+        </w:rPr>
+        <w:t>rograma</w:t>
+      </w:r>
+      <w:r>
+        <w:rPr>
+          <w:rFonts w:ascii="Calibri" w:hAnsi="Calibri" w:cs="Calibri"/>
+          <w:w w:val="90"/>
+        </w:rPr>
+        <w:t xml:space="preserve"> de</w:t>
+      </w:r>
+      <w:r>
+        <w:rPr>
+          <w:rFonts w:ascii="Calibri" w:hAnsi="Calibri" w:cs="Calibri"/>
+          <w:w w:val="90"/>
+        </w:rPr>
+        <w:t xml:space="preserve"> </w:t>
+      </w:r>
       <w:r>
         <w:rPr>
           <w:rFonts w:ascii="Calibri" w:hAnsi="Calibri" w:cs="Calibri"/>
           <w:w w:val="90"/>
           <w:highlight w:val="green"/>
         </w:rPr>
-        <w:t>numResolucion</w:t>
-      </w:r>
-      <w:proofErr w:type="spellEnd"/>
+        <w:t>${programa} año ${periodo}</w:t>
+      </w:r>
+      <w:r>
+        <w:rPr>
+          <w:rFonts w:ascii="Calibri" w:hAnsi="Calibri" w:cs="Calibri"/>
+          <w:w w:val="90"/>
+        </w:rPr>
+        <w:t xml:space="preserve">, Resolución Exenta </w:t>
+      </w:r>
+      <w:r>
+        <w:rPr>
+          <w:rFonts w:ascii="Calibri" w:hAnsi="Calibri" w:cs="Calibri"/>
+          <w:w w:val="90"/>
+        </w:rPr>
+        <w:t>N°</w:t>
+      </w:r>
       <w:r>
         <w:rPr>
           <w:rFonts w:ascii="Calibri" w:hAnsi="Calibri" w:cs="Calibri"/>
           <w:w w:val="90"/>
           <w:highlight w:val="green"/>
         </w:rPr>
-        <w:t>}</w:t>
+        <w:t>${numResourceResolucion}</w:t>
       </w:r>
       <w:r>
         <w:rPr>
@@ -404,171 +448,21 @@
         </w:rPr>
         <w:t>${</w:t>
       </w:r>
-      <w:proofErr w:type="spellStart"/>
       <w:r>
         <w:rPr>
           <w:rFonts w:ascii="Calibri" w:hAnsi="Calibri" w:cs="Calibri"/>
           <w:w w:val="90"/>
           <w:highlight w:val="green"/>
         </w:rPr>
-        <w:t>yearResolucion</w:t>
-      </w:r>
-      <w:proofErr w:type="spellEnd"/>
+        <w:t>year</w:t>
+      </w:r>
       <w:r>
         <w:rPr>
           <w:rFonts w:ascii="Calibri" w:hAnsi="Calibri" w:cs="Calibri"/>
           <w:w w:val="90"/>
           <w:highlight w:val="green"/>
         </w:rPr>
-        <w:t>}</w:t>
-      </w:r>
-      <w:r>
-        <w:rPr>
-          <w:rFonts w:ascii="Calibri" w:hAnsi="Calibri" w:cs="Calibri"/>
-          <w:w w:val="90"/>
-        </w:rPr>
-        <w:t xml:space="preserve">, </w:t>
-      </w:r>
-      <w:r>
-        <w:rPr>
-          <w:rFonts w:ascii="Calibri" w:hAnsi="Calibri" w:cs="Calibri"/>
-          <w:w w:val="90"/>
-        </w:rPr>
-        <w:t>del Ministerio de Salud, que apr</w:t>
-      </w:r>
-      <w:r>
-        <w:rPr>
-          <w:rFonts w:ascii="Calibri" w:hAnsi="Calibri" w:cs="Calibri"/>
-          <w:w w:val="90"/>
-        </w:rPr>
-        <w:t>obó el</w:t>
-      </w:r>
-      <w:r>
-        <w:rPr>
-          <w:rFonts w:ascii="Calibri" w:hAnsi="Calibri" w:cs="Calibri"/>
-          <w:w w:val="90"/>
-        </w:rPr>
-        <w:t xml:space="preserve"> </w:t>
-      </w:r>
-      <w:r>
-        <w:rPr>
-          <w:rFonts w:ascii="Calibri" w:hAnsi="Calibri" w:cs="Calibri"/>
-          <w:w w:val="90"/>
-        </w:rPr>
-        <w:t>P</w:t>
-      </w:r>
-      <w:r>
-        <w:rPr>
-          <w:rFonts w:ascii="Calibri" w:hAnsi="Calibri" w:cs="Calibri"/>
-          <w:w w:val="90"/>
-        </w:rPr>
-        <w:t>rograma</w:t>
-      </w:r>
-      <w:r>
-        <w:rPr>
-          <w:rFonts w:ascii="Calibri" w:hAnsi="Calibri" w:cs="Calibri"/>
-          <w:w w:val="90"/>
-        </w:rPr>
-        <w:t xml:space="preserve"> de</w:t>
-      </w:r>
-      <w:r>
-        <w:rPr>
-          <w:rFonts w:ascii="Calibri" w:hAnsi="Calibri" w:cs="Calibri"/>
-          <w:w w:val="90"/>
-        </w:rPr>
-        <w:t xml:space="preserve"> </w:t>
-      </w:r>
-      <w:r>
-        <w:rPr>
-          <w:rFonts w:ascii="Calibri" w:hAnsi="Calibri" w:cs="Calibri"/>
-          <w:w w:val="90"/>
-          <w:highlight w:val="green"/>
-        </w:rPr>
-        <w:t>${programa} año ${periodo}</w:t>
-      </w:r>
-      <w:r>
-        <w:rPr>
-          <w:rFonts w:ascii="Calibri" w:hAnsi="Calibri" w:cs="Calibri"/>
-          <w:w w:val="90"/>
-        </w:rPr>
-        <w:t xml:space="preserve">, Resolución Exenta </w:t>
-      </w:r>
-      <w:proofErr w:type="spellStart"/>
-      <w:r>
-        <w:rPr>
-          <w:rFonts w:ascii="Calibri" w:hAnsi="Calibri" w:cs="Calibri"/>
-          <w:w w:val="90"/>
-        </w:rPr>
-        <w:t>N°</w:t>
-      </w:r>
-      <w:proofErr w:type="spellEnd"/>
-      <w:r>
-        <w:rPr>
-          <w:rFonts w:ascii="Calibri" w:hAnsi="Calibri" w:cs="Calibri"/>
-          <w:w w:val="90"/>
-          <w:highlight w:val="green"/>
-        </w:rPr>
-        <w:t>${</w:t>
-      </w:r>
-      <w:proofErr w:type="spellStart"/>
-      <w:r>
-        <w:rPr>
-          <w:rFonts w:ascii="Calibri" w:hAnsi="Calibri" w:cs="Calibri"/>
-          <w:w w:val="90"/>
-          <w:highlight w:val="green"/>
-        </w:rPr>
-        <w:t>numResourceResolucion</w:t>
-      </w:r>
-      <w:proofErr w:type="spellEnd"/>
-      <w:r>
-        <w:rPr>
-          <w:rFonts w:ascii="Calibri" w:hAnsi="Calibri" w:cs="Calibri"/>
-          <w:w w:val="90"/>
-          <w:highlight w:val="green"/>
-        </w:rPr>
-        <w:t>}</w:t>
-      </w:r>
-      <w:r>
-        <w:rPr>
-          <w:rFonts w:ascii="Calibri" w:hAnsi="Calibri" w:cs="Calibri"/>
-          <w:w w:val="90"/>
-          <w:highlight w:val="green"/>
-        </w:rPr>
-        <w:t>/</w:t>
-      </w:r>
-      <w:r>
-        <w:rPr>
-          <w:rFonts w:ascii="Calibri" w:hAnsi="Calibri" w:cs="Calibri"/>
-          <w:w w:val="90"/>
-          <w:highlight w:val="green"/>
-        </w:rPr>
-        <w:t>${</w:t>
-      </w:r>
-      <w:proofErr w:type="spellStart"/>
-      <w:r>
-        <w:rPr>
-          <w:rFonts w:ascii="Calibri" w:hAnsi="Calibri" w:cs="Calibri"/>
-          <w:w w:val="90"/>
-          <w:highlight w:val="green"/>
-        </w:rPr>
-        <w:t>year</w:t>
-      </w:r>
-      <w:r>
-        <w:rPr>
-          <w:rFonts w:ascii="Calibri" w:hAnsi="Calibri" w:cs="Calibri"/>
-          <w:w w:val="90"/>
-          <w:highlight w:val="green"/>
-        </w:rPr>
-        <w:t>ResourceResolucion</w:t>
-      </w:r>
-      <w:proofErr w:type="spellEnd"/>
-      <w:r>
-        <w:rPr>
-          <w:rFonts w:ascii="Calibri" w:hAnsi="Calibri" w:cs="Calibri"/>
-          <w:w w:val="90"/>
-          <w:highlight w:val="green"/>
-        </w:rPr>
-        <w:t>}</w:t>
+        <w:t>ResourceResolucion}</w:t>
       </w:r>
       <w:r>
         <w:rPr>
@@ -795,18 +689,8 @@
           <w:sz w:val="20"/>
           <w:szCs w:val="20"/>
         </w:rPr>
-        <w:t xml:space="preserve"> Resolución Exenta </w:t>
-      </w:r>
-      <w:proofErr w:type="spellStart"/>
-      <w:r>
-        <w:rPr>
-          <w:rFonts w:cstheme="minorHAnsi"/>
-          <w:sz w:val="20"/>
-          <w:szCs w:val="20"/>
-        </w:rPr>
-        <w:t>N°</w:t>
-      </w:r>
-      <w:proofErr w:type="spellEnd"/>
+        <w:t xml:space="preserve"> Resolución Exenta N°</w:t>
+      </w:r>
       <w:r>
         <w:rPr>
           <w:rFonts w:cstheme="minorHAnsi"/>
@@ -814,9 +698,24 @@
           <w:szCs w:val="20"/>
           <w:highlight w:val="green"/>
         </w:rPr>
-        <w:t>${</w:t>
-      </w:r>
-      <w:proofErr w:type="spellStart"/>
+        <w:t>${numResolucion}</w:t>
+      </w:r>
+      <w:r>
+        <w:rPr>
+          <w:rFonts w:cstheme="minorHAnsi"/>
+          <w:sz w:val="20"/>
+          <w:szCs w:val="20"/>
+        </w:rPr>
+        <w:t>,</w:t>
+      </w:r>
+      <w:r>
+        <w:rPr>
+          <w:rFonts w:cstheme="minorHAnsi"/>
+          <w:sz w:val="20"/>
+          <w:szCs w:val="20"/>
+        </w:rPr>
+        <w:t xml:space="preserve"> de fecha </w:t>
+      </w:r>
       <w:r>
         <w:rPr>
           <w:rFonts w:cstheme="minorHAnsi"/>
@@ -824,62 +723,7 @@
           <w:szCs w:val="20"/>
           <w:highlight w:val="green"/>
         </w:rPr>
-        <w:t>numResolucion</w:t>
-      </w:r>
-      <w:proofErr w:type="spellEnd"/>
-      <w:r>
-        <w:rPr>
-          <w:rFonts w:cstheme="minorHAnsi"/>
-          <w:sz w:val="20"/>
-          <w:szCs w:val="20"/>
-          <w:highlight w:val="green"/>
-        </w:rPr>
-        <w:t>}</w:t>
-      </w:r>
-      <w:r>
-        <w:rPr>
-          <w:rFonts w:cstheme="minorHAnsi"/>
-          <w:sz w:val="20"/>
-          <w:szCs w:val="20"/>
-        </w:rPr>
-        <w:t>,</w:t>
-      </w:r>
-      <w:r>
-        <w:rPr>
-          <w:rFonts w:cstheme="minorHAnsi"/>
-          <w:sz w:val="20"/>
-          <w:szCs w:val="20"/>
-        </w:rPr>
-        <w:t xml:space="preserve"> de fecha </w:t>
-      </w:r>
-      <w:r>
-        <w:rPr>
-          <w:rFonts w:cstheme="minorHAnsi"/>
-          <w:sz w:val="20"/>
-          <w:szCs w:val="20"/>
-          <w:highlight w:val="green"/>
-        </w:rPr>
-        <w:t>${</w:t>
-      </w:r>
-      <w:proofErr w:type="spellStart"/>
-      <w:r>
-        <w:rPr>
-          <w:rFonts w:cstheme="minorHAnsi"/>
-          <w:sz w:val="20"/>
-          <w:szCs w:val="20"/>
-          <w:highlight w:val="green"/>
-        </w:rPr>
-        <w:t>fechaResolucion</w:t>
-      </w:r>
-      <w:proofErr w:type="spellEnd"/>
-      <w:r>
-        <w:rPr>
-          <w:rFonts w:cstheme="minorHAnsi"/>
-          <w:sz w:val="20"/>
-          <w:szCs w:val="20"/>
-          <w:highlight w:val="green"/>
-        </w:rPr>
-        <w:t>}</w:t>
+        <w:t>${fechaResolucion}</w:t>
       </w:r>
       <w:r>
         <w:rPr>
@@ -1079,18 +923,8 @@
           <w:sz w:val="20"/>
           <w:szCs w:val="20"/>
         </w:rPr>
-        <w:t xml:space="preserve"> Resolución Exenta </w:t>
-      </w:r>
-      <w:proofErr w:type="spellStart"/>
-      <w:r>
-        <w:rPr>
-          <w:rFonts w:cstheme="minorHAnsi"/>
-          <w:sz w:val="20"/>
-          <w:szCs w:val="20"/>
-        </w:rPr>
-        <w:t>N°</w:t>
-      </w:r>
-      <w:proofErr w:type="spellEnd"/>
+        <w:t xml:space="preserve"> Resolución Exenta N°</w:t>
+      </w:r>
       <w:r>
         <w:rPr>
           <w:rFonts w:cstheme="minorHAnsi"/>
@@ -1100,7 +934,6 @@
         </w:rPr>
         <w:t>${</w:t>
       </w:r>
-      <w:proofErr w:type="spellStart"/>
       <w:r>
         <w:rPr>
           <w:rFonts w:cstheme="minorHAnsi"/>
@@ -1110,7 +943,6 @@
         </w:rPr>
         <w:t>numResourceResolucion</w:t>
       </w:r>
-      <w:proofErr w:type="spellEnd"/>
       <w:r>
         <w:rPr>
           <w:rFonts w:cstheme="minorHAnsi"/>
@@ -1143,27 +975,7 @@
           <w:szCs w:val="20"/>
           <w:highlight w:val="green"/>
         </w:rPr>
-        <w:t>${</w:t>
-      </w:r>
-      <w:proofErr w:type="spellStart"/>
-      <w:r>
-        <w:rPr>
-          <w:rFonts w:cstheme="minorHAnsi"/>
-          <w:sz w:val="20"/>
-          <w:szCs w:val="20"/>
-          <w:highlight w:val="green"/>
-        </w:rPr>
-        <w:t>fechaResourceResolucion</w:t>
-      </w:r>
-      <w:proofErr w:type="spellEnd"/>
-      <w:r>
-        <w:rPr>
-          <w:rFonts w:cstheme="minorHAnsi"/>
-          <w:sz w:val="20"/>
-          <w:szCs w:val="20"/>
-          <w:highlight w:val="green"/>
-        </w:rPr>
-        <w:t>}</w:t>
+        <w:t>${fechaResourceResolucion}</w:t>
       </w:r>
       <w:r>
         <w:rPr>
@@ -1330,27 +1142,7 @@
           <w:szCs w:val="20"/>
           <w:highlight w:val="green"/>
         </w:rPr>
-        <w:t>${</w:t>
-      </w:r>
-      <w:proofErr w:type="spellStart"/>
-      <w:r>
-        <w:rPr>
-          <w:rFonts w:cstheme="minorHAnsi"/>
-          <w:sz w:val="20"/>
-          <w:szCs w:val="20"/>
-          <w:highlight w:val="green"/>
-        </w:rPr>
-        <w:t>subtitulos</w:t>
-      </w:r>
-      <w:proofErr w:type="spellEnd"/>
-      <w:r>
-        <w:rPr>
-          <w:rFonts w:cstheme="minorHAnsi"/>
-          <w:sz w:val="20"/>
-          <w:szCs w:val="20"/>
-          <w:highlight w:val="green"/>
-        </w:rPr>
-        <w:t>}</w:t>
+        <w:t>${subtitulos}</w:t>
       </w:r>
       <w:r>
         <w:rPr>
@@ -1410,7 +1202,25 @@
           <w:szCs w:val="20"/>
           <w:lang w:eastAsia="ar-SA"/>
         </w:rPr>
-        <w:t>${HETG_OPTION_BLOCK}</w:t>
+        <w:t>${H</w:t>
+      </w:r>
+      <w:r>
+        <w:rPr>
+          <w:rFonts w:ascii="Calibri" w:hAnsi="Calibri" w:cs="Calibri"/>
+          <w:sz w:val="20"/>
+          <w:szCs w:val="20"/>
+          <w:lang w:eastAsia="ar-SA"/>
+        </w:rPr>
+        <w:t>OSPITAL</w:t>
+      </w:r>
+      <w:r>
+        <w:rPr>
+          <w:rFonts w:ascii="Calibri" w:hAnsi="Calibri" w:cs="Calibri"/>
+          <w:sz w:val="20"/>
+          <w:szCs w:val="20"/>
+          <w:lang w:eastAsia="ar-SA"/>
+        </w:rPr>
+        <w:t>_OPTION_BLOCK}</w:t>
       </w:r>
     </w:p>
     <w:p>
@@ -1437,6 +1247,7 @@
           <w:szCs w:val="20"/>
         </w:rPr>
         <w:tab/>
+        <w:t>4.-</w:t>
       </w:r>
       <w:r>
         <w:rPr>
@@ -1446,16 +1257,6 @@
           <w:sz w:val="20"/>
           <w:szCs w:val="20"/>
         </w:rPr>
-        <w:t>4.-</w:t>
-      </w:r>
-      <w:r>
-        <w:rPr>
-          <w:rFonts w:cstheme="minorHAnsi"/>
-          <w:b/>
-          <w:bCs/>
-          <w:sz w:val="20"/>
-          <w:szCs w:val="20"/>
-        </w:rPr>
         <w:tab/>
       </w:r>
       <w:r>
@@ -1464,17 +1265,16 @@
           <w:sz w:val="20"/>
           <w:szCs w:val="20"/>
         </w:rPr>
-        <w:t xml:space="preserve">Que, el Hospital Regional de Iquique </w:t>
-      </w:r>
-      <w:r>
-        <w:rPr>
-          <w:rFonts w:cstheme="minorHAnsi"/>
-          <w:b/>
-          <w:bCs/>
-          <w:sz w:val="20"/>
-          <w:szCs w:val="20"/>
-        </w:rPr>
-        <w:t>“Dr. Ernesto Torres Galdames”</w:t>
+        <w:t xml:space="preserve">Que, el </w:t>
+      </w:r>
+      <w:r>
+        <w:rPr>
+          <w:rFonts w:cstheme="minorHAnsi"/>
+          <w:sz w:val="20"/>
+          <w:szCs w:val="20"/>
+          <w:highlight w:val="green"/>
+        </w:rPr>
+        <w:t>${nombreHospital}</w:t>
       </w:r>
       <w:r>
         <w:rPr>
@@ -1637,6 +1437,7 @@
           <w:szCs w:val="20"/>
         </w:rPr>
         <w:tab/>
+        <w:t>1.-</w:t>
       </w:r>
       <w:r>
         <w:rPr>
@@ -1645,7 +1446,7 @@
           <w:sz w:val="20"/>
           <w:szCs w:val="20"/>
         </w:rPr>
-        <w:t>1.-</w:t>
+        <w:tab/>
       </w:r>
       <w:r>
         <w:rPr>
@@ -1654,15 +1455,6 @@
           <w:sz w:val="20"/>
           <w:szCs w:val="20"/>
         </w:rPr>
-        <w:tab/>
-      </w:r>
-      <w:r>
-        <w:rPr>
-          <w:rFonts w:cstheme="minorHAnsi"/>
-          <w:b/>
-          <w:sz w:val="20"/>
-          <w:szCs w:val="20"/>
-        </w:rPr>
         <w:t>APRUÉBESE</w:t>
       </w:r>
       <w:r>
@@ -1672,16 +1464,25 @@
           <w:sz w:val="20"/>
           <w:szCs w:val="20"/>
         </w:rPr>
-        <w:t xml:space="preserve">, la transferencia de recursos al Hospital Regional de Iquique </w:t>
-      </w:r>
-      <w:r>
-        <w:rPr>
-          <w:rFonts w:cstheme="minorHAnsi"/>
-          <w:b/>
-          <w:sz w:val="20"/>
-          <w:szCs w:val="20"/>
-        </w:rPr>
-        <w:t>“Dr. Ernesto Torres Galdames”</w:t>
+        <w:t>, la transferencia de recursos al</w:t>
+      </w:r>
+      <w:r>
+        <w:rPr>
+          <w:rFonts w:cstheme="minorHAnsi"/>
+          <w:bCs/>
+          <w:sz w:val="20"/>
+          <w:szCs w:val="20"/>
+        </w:rPr>
+        <w:t xml:space="preserve"> </w:t>
+      </w:r>
+      <w:r>
+        <w:rPr>
+          <w:rFonts w:cstheme="minorHAnsi"/>
+          <w:sz w:val="20"/>
+          <w:szCs w:val="20"/>
+          <w:highlight w:val="green"/>
+        </w:rPr>
+        <w:t>${nombreHospital}</w:t>
       </w:r>
       <w:r>
         <w:rPr>
@@ -1741,55 +1542,7 @@
           <w:szCs w:val="20"/>
           <w:highlight w:val="green"/>
         </w:rPr>
-        <w:t>$${</w:t>
-      </w:r>
-      <w:proofErr w:type="spellStart"/>
-      <w:r>
-        <w:rPr>
-          <w:rFonts w:ascii="Calibri" w:hAnsi="Calibri" w:cs="Calibri"/>
-          <w:b/>
-          <w:bCs/>
-          <w:sz w:val="20"/>
-          <w:szCs w:val="20"/>
-          <w:highlight w:val="green"/>
-        </w:rPr>
-        <w:t>totalResolucion</w:t>
-      </w:r>
-      <w:proofErr w:type="spellEnd"/>
-      <w:r>
-        <w:rPr>
-          <w:rFonts w:ascii="Calibri" w:hAnsi="Calibri" w:cs="Calibri"/>
-          <w:b/>
-          <w:bCs/>
-          <w:sz w:val="20"/>
-          <w:szCs w:val="20"/>
-          <w:highlight w:val="green"/>
-        </w:rPr>
-        <w:t>} (${</w:t>
-      </w:r>
-      <w:proofErr w:type="spellStart"/>
-      <w:r>
-        <w:rPr>
-          <w:rFonts w:ascii="Calibri" w:hAnsi="Calibri" w:cs="Calibri"/>
-          <w:b/>
-          <w:bCs/>
-          <w:sz w:val="20"/>
-          <w:szCs w:val="20"/>
-          <w:highlight w:val="green"/>
-        </w:rPr>
-        <w:t>totalResolucionLetras</w:t>
-      </w:r>
-      <w:proofErr w:type="spellEnd"/>
-      <w:r>
-        <w:rPr>
-          <w:rFonts w:ascii="Calibri" w:hAnsi="Calibri" w:cs="Calibri"/>
-          <w:b/>
-          <w:bCs/>
-          <w:sz w:val="20"/>
-          <w:szCs w:val="20"/>
-          <w:highlight w:val="green"/>
-        </w:rPr>
-        <w:t>})</w:t>
+        <w:t>$${totalResolucion} (${totalResolucionLetras})</w:t>
       </w:r>
       <w:r>
         <w:rPr>
@@ -1923,18 +1676,35 @@
           <w:highlight w:val="yellow"/>
           <w:lang w:val="es-ES" w:eastAsia="es-ES"/>
         </w:rPr>
-        <w:t xml:space="preserve"> que los fondos traspasados al Hospital regional de Iquique, </w:t>
+        <w:t xml:space="preserve"> que los fondos traspasados al</w:t>
       </w:r>
       <w:r>
         <w:rPr>
           <w:rFonts w:eastAsia="Times New Roman" w:cstheme="minorHAnsi"/>
-          <w:b/>
           <w:sz w:val="20"/>
           <w:szCs w:val="20"/>
           <w:highlight w:val="yellow"/>
           <w:lang w:val="es-ES" w:eastAsia="es-ES"/>
         </w:rPr>
-        <w:t xml:space="preserve">“Dr. Ernesto Torres Galdames”, </w:t>
+        <w:t xml:space="preserve"> </w:t>
+      </w:r>
+      <w:r>
+        <w:rPr>
+          <w:rFonts w:cstheme="minorHAnsi"/>
+          <w:sz w:val="20"/>
+          <w:szCs w:val="20"/>
+          <w:highlight w:val="green"/>
+        </w:rPr>
+        <w:t>${nombreHospital}</w:t>
+      </w:r>
+      <w:r>
+        <w:rPr>
+          <w:rFonts w:cstheme="minorHAnsi"/>
+          <w:sz w:val="20"/>
+          <w:szCs w:val="20"/>
+          <w:highlight w:val="yellow"/>
+        </w:rPr>
+        <w:t xml:space="preserve">, </w:t>
       </w:r>
       <w:r>
         <w:rPr>
@@ -1991,7 +1761,25 @@
           <w:sz w:val="20"/>
           <w:szCs w:val="20"/>
         </w:rPr>
-        <w:t>${/HETG_OPTION_BLOCK}</w:t>
+        <w:t>${/</w:t>
+      </w:r>
+      <w:r>
+        <w:rPr>
+          <w:rFonts w:cstheme="minorHAnsi"/>
+          <w:bCs/>
+          <w:sz w:val="20"/>
+          <w:szCs w:val="20"/>
+        </w:rPr>
+        <w:t>HOSPITAL</w:t>
+      </w:r>
+      <w:r>
+        <w:rPr>
+          <w:rFonts w:cstheme="minorHAnsi"/>
+          <w:bCs/>
+          <w:sz w:val="20"/>
+          <w:szCs w:val="20"/>
+        </w:rPr>
+        <w:t>_OPTION_BLOCK}</w:t>
       </w:r>
     </w:p>
     <w:p>
@@ -2227,14 +2015,6 @@
         </w:rPr>
         <w:t>en la Red Asistencial de la Región de Tarapacá, específicamente en su Componente Subtítulo 22 o 21.</w:t>
       </w:r>
-      <w:commentRangeStart w:id="2"/>
-      <w:commentRangeEnd w:id="2"/>
-      <w:r>
-        <w:rPr>
-          <w:rStyle w:val="Refdecomentario"/>
-        </w:rPr>
-        <w:commentReference w:id="2"/>
-      </w:r>
     </w:p>
     <w:p>
       <w:pPr>
@@ -2651,55 +2431,7 @@
           <w:szCs w:val="20"/>
           <w:highlight w:val="green"/>
         </w:rPr>
-        <w:t>$${</w:t>
-      </w:r>
-      <w:proofErr w:type="spellStart"/>
-      <w:r>
-        <w:rPr>
-          <w:rFonts w:ascii="Calibri" w:hAnsi="Calibri" w:cs="Calibri"/>
-          <w:b/>
-          <w:bCs/>
-          <w:sz w:val="20"/>
-          <w:szCs w:val="20"/>
-          <w:highlight w:val="green"/>
-        </w:rPr>
-        <w:t>totalResolucion</w:t>
-      </w:r>
-      <w:proofErr w:type="spellEnd"/>
-      <w:r>
-        <w:rPr>
-          <w:rFonts w:ascii="Calibri" w:hAnsi="Calibri" w:cs="Calibri"/>
-          <w:b/>
-          <w:bCs/>
-          <w:sz w:val="20"/>
-          <w:szCs w:val="20"/>
-          <w:highlight w:val="green"/>
-        </w:rPr>
-        <w:t>} (${</w:t>
-      </w:r>
-      <w:proofErr w:type="spellStart"/>
-      <w:r>
-        <w:rPr>
-          <w:rFonts w:ascii="Calibri" w:hAnsi="Calibri" w:cs="Calibri"/>
-          <w:b/>
-          <w:bCs/>
-          <w:sz w:val="20"/>
-          <w:szCs w:val="20"/>
-          <w:highlight w:val="green"/>
-        </w:rPr>
-        <w:t>totalResolucionLetras</w:t>
-      </w:r>
-      <w:proofErr w:type="spellEnd"/>
-      <w:r>
-        <w:rPr>
-          <w:rFonts w:ascii="Calibri" w:hAnsi="Calibri" w:cs="Calibri"/>
-          <w:b/>
-          <w:bCs/>
-          <w:sz w:val="20"/>
-          <w:szCs w:val="20"/>
-          <w:highlight w:val="green"/>
-        </w:rPr>
-        <w:t>})</w:t>
+        <w:t>$${totalResolucion} (${totalResolucionLetras})</w:t>
       </w:r>
       <w:r>
         <w:rPr>
@@ -2720,9 +2452,8 @@
           <w:highlight w:val="green"/>
           <w:lang w:val="es-ES" w:eastAsia="es-CL"/>
         </w:rPr>
-        <w:t>${</w:t>
-      </w:r>
-      <w:proofErr w:type="spellStart"/>
+        <w:t>${subtitu</w:t>
+      </w:r>
       <w:r>
         <w:rPr>
           <w:rFonts w:eastAsia="Times New Roman" w:cstheme="minorHAnsi"/>
@@ -2732,20 +2463,8 @@
           <w:highlight w:val="green"/>
           <w:lang w:val="es-ES" w:eastAsia="es-CL"/>
         </w:rPr>
-        <w:t>subtitu</w:t>
-      </w:r>
-      <w:r>
-        <w:rPr>
-          <w:rFonts w:eastAsia="Times New Roman" w:cstheme="minorHAnsi"/>
-          <w:bCs/>
-          <w:sz w:val="20"/>
-          <w:szCs w:val="20"/>
-          <w:highlight w:val="green"/>
-          <w:lang w:val="es-ES" w:eastAsia="es-CL"/>
-        </w:rPr>
         <w:t>loEtiqueta</w:t>
       </w:r>
-      <w:proofErr w:type="spellEnd"/>
       <w:r>
         <w:rPr>
           <w:rFonts w:eastAsia="Times New Roman" w:cstheme="minorHAnsi"/>
@@ -2892,8 +2611,8 @@
       </w:r>
     </w:p>
     <w:sectPr>
-      <w:headerReference w:type="default" r:id="rId11"/>
-      <w:footerReference w:type="default" r:id="rId12"/>
+      <w:headerReference w:type="default" r:id="rId8"/>
+      <w:footerReference w:type="default" r:id="rId9"/>
       <w:pgSz w:w="12240" w:h="20160" w:code="5"/>
       <w:pgMar w:top="993" w:right="1701" w:bottom="1134" w:left="1701" w:header="426" w:footer="318" w:gutter="0"/>
       <w:cols w:space="708"/>
@@ -2901,39 +2620,6 @@
     </w:sectPr>
   </w:body>
 </w:document>
-</file>
-
-<file path=word/comments.xml><?xml version="1.0" encoding="utf-8"?>
-<w:comments xmlns:wpc="http://schemas.microsoft.com/office/word/2010/wordprocessingCanvas" xmlns:cx="http://schemas.microsoft.com/office/drawing/2014/chartex" xmlns:cx1="http://schemas.microsoft.com/office/drawing/2015/9/8/chartex" xmlns:cx2="http://schemas.microsoft.com/office/drawing/2015/10/21/chartex" xmlns:cx3="http://schemas.microsoft.com/office/drawing/2016/5/9/chartex" xmlns:cx4="http://schemas.microsoft.com/office/drawing/2016/5/10/chartex" xmlns:cx5="http://schemas.microsoft.com/office/drawing/2016/5/11/chartex" xmlns:cx6="http://schemas.microsoft.com/office/drawing/2016/5/12/chartex" xmlns:cx7="http://schemas.microsoft.com/office/drawing/2016/5/13/chartex" xmlns:cx8="http://schemas.microsoft.com/office/drawing/2016/5/14/chartex" xmlns:mc="http://schemas.openxmlformats.org/markup-compatibility/2006" xmlns:aink="http://schemas.microsoft.com/office/drawing/2016/ink" xmlns:am3d="http://schemas.microsoft.com/office/drawing/2017/model3d" xmlns:o="urn:schemas-microsoft-com:office:office" xmlns:oel="http://schemas.microsoft.com/office/2019/extlst" xmlns:r="http://schemas.openxmlformats.org/officeDocument/2006/relationships" xmlns:m="http://schemas.openxmlformats.org/officeDocument/2006/math" xmlns:v="urn:schemas-microsoft-com:vml" xmlns:wp14="http://schemas.microsoft.com/office/word/2010/wordprocessingDrawing" xmlns:wp="http://schemas.openxmlformats.org/drawingml/2006/wordprocessingDrawing" xmlns:w10="urn:schemas-microsoft-com:office:word" xmlns:w="http://schemas.openxmlformats.org/wordprocessingml/2006/main" xmlns:w14="http://schemas.microsoft.com/office/word/2010/wordml" xmlns:w15="http://schemas.microsoft.com/office/word/2012/wordml" xmlns:w16cex="http://schemas.microsoft.com/office/word/2018/wordml/cex" xmlns:w16cid="http://schemas.microsoft.com/office/word/2016/wordml/cid" xmlns:w16="http://schemas.microsoft.com/office/word/2018/wordml" xmlns:w16sdtdh="http://schemas.microsoft.com/office/word/2020/wordml/sdtdatahash" xmlns:w16se="http://schemas.microsoft.com/office/word/2015/wordml/symex" xmlns:wpg="http://schemas.microsoft.com/office/word/2010/wordprocessingGroup" xmlns:wpi="http://schemas.microsoft.com/office/word/2010/wordprocessingInk" xmlns:wne="http://schemas.microsoft.com/office/word/2006/wordml" xmlns:wps="http://schemas.microsoft.com/office/word/2010/wordprocessingShape" mc:Ignorable="w14 w15 w16se w16cid w16 w16cex w16sdtdh wp14">
-  <w:comment w:id="2" w:author="Cuenta Microsoft" w:date="2022-01-06T14:57:00Z" w:initials="CM">
-    <w:p>
-      <w:pPr>
-        <w:pStyle w:val="Textocomentario"/>
-      </w:pPr>
-      <w:r>
-        <w:rPr>
-          <w:rStyle w:val="Refdecomentario"/>
-        </w:rPr>
-        <w:annotationRef/>
-      </w:r>
-      <w:r>
-        <w:t>Se dejan establecido para el Servicio de Salud a través de este resuelvo.</w:t>
-      </w:r>
-    </w:p>
-  </w:comment>
-</w:comments>
-</file>
-
-<file path=word/commentsExtended.xml><?xml version="1.0" encoding="utf-8"?>
-<w15:commentsEx xmlns:wpc="http://schemas.microsoft.com/office/word/2010/wordprocessingCanvas" xmlns:cx="http://schemas.microsoft.com/office/drawing/2014/chartex" xmlns:cx1="http://schemas.microsoft.com/office/drawing/2015/9/8/chartex" xmlns:cx2="http://schemas.microsoft.com/office/drawing/2015/10/21/chartex" xmlns:cx3="http://schemas.microsoft.com/office/drawing/2016/5/9/chartex" xmlns:cx4="http://schemas.microsoft.com/office/drawing/2016/5/10/chartex" xmlns:cx5="http://schemas.microsoft.com/office/drawing/2016/5/11/chartex" xmlns:cx6="http://schemas.microsoft.com/office/drawing/2016/5/12/chartex" xmlns:cx7="http://schemas.microsoft.com/office/drawing/2016/5/13/chartex" xmlns:cx8="http://schemas.microsoft.com/office/drawing/2016/5/14/chartex" xmlns:mc="http://schemas.openxmlformats.org/markup-compatibility/2006" xmlns:aink="http://schemas.microsoft.com/office/drawing/2016/ink" xmlns:am3d="http://schemas.microsoft.com/office/drawing/2017/model3d" xmlns:o="urn:schemas-microsoft-com:office:office" xmlns:oel="http://schemas.microsoft.com/office/2019/extlst" xmlns:r="http://schemas.openxmlformats.org/officeDocument/2006/relationships" xmlns:m="http://schemas.openxmlformats.org/officeDocument/2006/math" xmlns:v="urn:schemas-microsoft-com:vml" xmlns:wp14="http://schemas.microsoft.com/office/word/2010/wordprocessingDrawing" xmlns:wp="http://schemas.openxmlformats.org/drawingml/2006/wordprocessingDrawing" xmlns:w10="urn:schemas-microsoft-com:office:word" xmlns:w="http://schemas.openxmlformats.org/wordprocessingml/2006/main" xmlns:w14="http://schemas.microsoft.com/office/word/2010/wordml" xmlns:w15="http://schemas.microsoft.com/office/word/2012/wordml" xmlns:w16cex="http://schemas.microsoft.com/office/word/2018/wordml/cex" xmlns:w16cid="http://schemas.microsoft.com/office/word/2016/wordml/cid" xmlns:w16="http://schemas.microsoft.com/office/word/2018/wordml" xmlns:w16sdtdh="http://schemas.microsoft.com/office/word/2020/wordml/sdtdatahash" xmlns:w16se="http://schemas.microsoft.com/office/word/2015/wordml/symex" xmlns:wpg="http://schemas.microsoft.com/office/word/2010/wordprocessingGroup" xmlns:wpi="http://schemas.microsoft.com/office/word/2010/wordprocessingInk" xmlns:wne="http://schemas.microsoft.com/office/word/2006/wordml" xmlns:wps="http://schemas.microsoft.com/office/word/2010/wordprocessingShape" mc:Ignorable="w14 w15 w16se w16cid w16 w16cex w16sdtdh wp14">
-  <w15:commentEx w15:paraId="7B2F32B3" w15:done="0"/>
-</w15:commentsEx>
-</file>
-
-<file path=word/commentsIds.xml><?xml version="1.0" encoding="utf-8"?>
-<w16cid:commentsIds xmlns:wpc="http://schemas.microsoft.com/office/word/2010/wordprocessingCanvas" xmlns:cx="http://schemas.microsoft.com/office/drawing/2014/chartex" xmlns:cx1="http://schemas.microsoft.com/office/drawing/2015/9/8/chartex" xmlns:cx2="http://schemas.microsoft.com/office/drawing/2015/10/21/chartex" xmlns:cx3="http://schemas.microsoft.com/office/drawing/2016/5/9/chartex" xmlns:cx4="http://schemas.microsoft.com/office/drawing/2016/5/10/chartex" xmlns:cx5="http://schemas.microsoft.com/office/drawing/2016/5/11/chartex" xmlns:cx6="http://schemas.microsoft.com/office/drawing/2016/5/12/chartex" xmlns:cx7="http://schemas.microsoft.com/office/drawing/2016/5/13/chartex" xmlns:cx8="http://schemas.microsoft.com/office/drawing/2016/5/14/chartex" xmlns:mc="http://schemas.openxmlformats.org/markup-compatibility/2006" xmlns:aink="http://schemas.microsoft.com/office/drawing/2016/ink" xmlns:am3d="http://schemas.microsoft.com/office/drawing/2017/model3d" xmlns:o="urn:schemas-microsoft-com:office:office" xmlns:oel="http://schemas.microsoft.com/office/2019/extlst" xmlns:r="http://schemas.openxmlformats.org/officeDocument/2006/relationships" xmlns:m="http://schemas.openxmlformats.org/officeDocument/2006/math" xmlns:v="urn:schemas-microsoft-com:vml" xmlns:wp14="http://schemas.microsoft.com/office/word/2010/wordprocessingDrawing" xmlns:wp="http://schemas.openxmlformats.org/drawingml/2006/wordprocessingDrawing" xmlns:w10="urn:schemas-microsoft-com:office:word" xmlns:w="http://schemas.openxmlformats.org/wordprocessingml/2006/main" xmlns:w14="http://schemas.microsoft.com/office/word/2010/wordml" xmlns:w15="http://schemas.microsoft.com/office/word/2012/wordml" xmlns:w16cex="http://schemas.microsoft.com/office/word/2018/wordml/cex" xmlns:w16cid="http://schemas.microsoft.com/office/word/2016/wordml/cid" xmlns:w16="http://schemas.microsoft.com/office/word/2018/wordml" xmlns:w16sdtdh="http://schemas.microsoft.com/office/word/2020/wordml/sdtdatahash" xmlns:w16se="http://schemas.microsoft.com/office/word/2015/wordml/symex" xmlns:wpg="http://schemas.microsoft.com/office/word/2010/wordprocessingGroup" xmlns:wpi="http://schemas.microsoft.com/office/word/2010/wordprocessingInk" xmlns:wne="http://schemas.microsoft.com/office/word/2006/wordml" xmlns:wps="http://schemas.microsoft.com/office/word/2010/wordprocessingShape" mc:Ignorable="w14 w15 w16se w16cid w16 w16cex w16sdtdh wp14">
-  <w16cid:commentId w16cid:paraId="7B2F32B3" w16cid:durableId="278B4FC9"/>
-</w16cid:commentsIds>
 </file>
 
 <file path=word/endnotes.xml><?xml version="1.0" encoding="utf-8"?>
@@ -2976,7 +2662,7 @@
         <w:szCs w:val="16"/>
       </w:rPr>
     </w:pPr>
-    <w:bookmarkStart w:id="3" w:name="_Hlk2581843"/>
+    <w:bookmarkStart w:id="2" w:name="_Hlk2581843"/>
     <w:r>
       <w:rPr>
         <w:noProof/>
@@ -3056,7 +2742,7 @@
       <w:t xml:space="preserve"> SERVICIO DE SALUD IQUIQUE</w:t>
     </w:r>
   </w:p>
-  <w:bookmarkEnd w:id="3"/>
+  <w:bookmarkEnd w:id="2"/>
   <w:p>
     <w:pPr>
       <w:pStyle w:val="Piedepgina"/>
@@ -3245,14 +2931,14 @@
         <v:path o:extrusionok="f" gradientshapeok="t" o:connecttype="rect"/>
         <o:lock v:ext="edit" aspectratio="t"/>
       </v:shapetype>
-      <v:shape id="_x0000_i1300" type="#_x0000_t75" style="width:199.8pt;height:199.8pt" o:bullet="t">
+      <v:shape id="_x0000_i1102" type="#_x0000_t75" style="width:199.8pt;height:199.8pt" o:bullet="t">
         <v:imagedata r:id="rId1" o:title="email"/>
       </v:shape>
     </w:pict>
   </w:numPicBullet>
   <w:numPicBullet w:numPicBulletId="1">
     <w:pict>
-      <v:shape id="_x0000_i1301" type="#_x0000_t75" style="width:225.6pt;height:273pt" o:bullet="t">
+      <v:shape id="_x0000_i1103" type="#_x0000_t75" style="width:225.6pt;height:273pt" o:bullet="t">
         <v:imagedata r:id="rId2" o:title="CORREO"/>
       </v:shape>
     </w:pict>
@@ -8106,14 +7792,6 @@
     <w:abstractNumId w:val="35"/>
   </w:num>
 </w:numbering>
-</file>
-
-<file path=word/people.xml><?xml version="1.0" encoding="utf-8"?>
-<w15:people xmlns:wpc="http://schemas.microsoft.com/office/word/2010/wordprocessingCanvas" xmlns:cx="http://schemas.microsoft.com/office/drawing/2014/chartex" xmlns:cx1="http://schemas.microsoft.com/office/drawing/2015/9/8/chartex" xmlns:cx2="http://schemas.microsoft.com/office/drawing/2015/10/21/chartex" xmlns:cx3="http://schemas.microsoft.com/office/drawing/2016/5/9/chartex" xmlns:cx4="http://schemas.microsoft.com/office/drawing/2016/5/10/chartex" xmlns:cx5="http://schemas.microsoft.com/office/drawing/2016/5/11/chartex" xmlns:cx6="http://schemas.microsoft.com/office/drawing/2016/5/12/chartex" xmlns:cx7="http://schemas.microsoft.com/office/drawing/2016/5/13/chartex" xmlns:cx8="http://schemas.microsoft.com/office/drawing/2016/5/14/chartex" xmlns:mc="http://schemas.openxmlformats.org/markup-compatibility/2006" xmlns:aink="http://schemas.microsoft.com/office/drawing/2016/ink" xmlns:am3d="http://schemas.microsoft.com/office/drawing/2017/model3d" xmlns:o="urn:schemas-microsoft-com:office:office" xmlns:oel="http://schemas.microsoft.com/office/2019/extlst" xmlns:r="http://schemas.openxmlformats.org/officeDocument/2006/relationships" xmlns:m="http://schemas.openxmlformats.org/officeDocument/2006/math" xmlns:v="urn:schemas-microsoft-com:vml" xmlns:wp14="http://schemas.microsoft.com/office/word/2010/wordprocessingDrawing" xmlns:wp="http://schemas.openxmlformats.org/drawingml/2006/wordprocessingDrawing" xmlns:w10="urn:schemas-microsoft-com:office:word" xmlns:w="http://schemas.openxmlformats.org/wordprocessingml/2006/main" xmlns:w14="http://schemas.microsoft.com/office/word/2010/wordml" xmlns:w15="http://schemas.microsoft.com/office/word/2012/wordml" xmlns:w16cex="http://schemas.microsoft.com/office/word/2018/wordml/cex" xmlns:w16cid="http://schemas.microsoft.com/office/word/2016/wordml/cid" xmlns:w16="http://schemas.microsoft.com/office/word/2018/wordml" xmlns:w16sdtdh="http://schemas.microsoft.com/office/word/2020/wordml/sdtdatahash" xmlns:w16se="http://schemas.microsoft.com/office/word/2015/wordml/symex" xmlns:wpg="http://schemas.microsoft.com/office/word/2010/wordprocessingGroup" xmlns:wpi="http://schemas.microsoft.com/office/word/2010/wordprocessingInk" xmlns:wne="http://schemas.microsoft.com/office/word/2006/wordml" xmlns:wps="http://schemas.microsoft.com/office/word/2010/wordprocessingShape" mc:Ignorable="w14 w15 w16se w16cid w16 w16cex w16sdtdh wp14">
-  <w15:person w15:author="Cuenta Microsoft">
-    <w15:presenceInfo w15:providerId="Windows Live" w15:userId="31932acc746d2ef3"/>
-  </w15:person>
-</w15:people>
 </file>
 
 <file path=word/styles.xml><?xml version="1.0" encoding="utf-8"?>

</xml_diff>